<commit_message>
se sube actualizacion de archivos proyecto
</commit_message>
<xml_diff>
--- a/proyecto_formativo/documentacion/1er_trimestre/2 - Plantilla de Formulación del Proyecto.docx
+++ b/proyecto_formativo/documentacion/1er_trimestre/2 - Plantilla de Formulación del Proyecto.docx
@@ -5886,24 +5886,6 @@
     </w:p>
     <w:p>
       <w:pPr>
-        <w:jc w:val="both"/>
-        <w:rPr>
-          <w:rFonts w:ascii="Arial" w:hAnsi="Arial" w:cs="Arial"/>
-          <w:color w:val="365F91" w:themeColor="accent1" w:themeShade="BF"/>
-          <w:lang w:val="es-ES"/>
-        </w:rPr>
-      </w:pPr>
-      <w:r>
-        <w:rPr>
-          <w:rFonts w:ascii="Arial" w:hAnsi="Arial" w:cs="Arial"/>
-          <w:color w:val="365F91" w:themeColor="accent1" w:themeShade="BF"/>
-          <w:lang w:val="es-ES"/>
-        </w:rPr>
-        <w:t>A través del análisis de información prelimiar se busca reducir al máximo la incertidumbre sobre el desarrollo del proyecto frente a varios aspectos (confirmar que frente a cada uno de estos aspectos no hayan impedimentos para el desarrollo del proyecto), o en otras palabras que si es posible su desarrollo.</w:t>
-      </w:r>
-    </w:p>
-    <w:p>
-      <w:pPr>
         <w:pStyle w:val="Ttulo2"/>
         <w:jc w:val="both"/>
       </w:pPr>
@@ -6205,6 +6187,46 @@
         </w:rPr>
         <w:t xml:space="preserve"> ni pago de ningun tipo por que es un proyecto academico.</w:t>
       </w:r>
+    </w:p>
+    <w:p>
+      <w:pPr>
+        <w:jc w:val="both"/>
+        <w:rPr>
+          <w:b/>
+          <w:bCs/>
+          <w:lang w:val="es-CO"/>
+        </w:rPr>
+      </w:pPr>
+    </w:p>
+    <w:p>
+      <w:pPr>
+        <w:jc w:val="both"/>
+        <w:rPr>
+          <w:b/>
+          <w:bCs/>
+          <w:lang w:val="es-CO"/>
+        </w:rPr>
+      </w:pPr>
+    </w:p>
+    <w:p>
+      <w:pPr>
+        <w:jc w:val="both"/>
+        <w:rPr>
+          <w:b/>
+          <w:bCs/>
+          <w:lang w:val="es-CO"/>
+        </w:rPr>
+      </w:pPr>
+    </w:p>
+    <w:p>
+      <w:pPr>
+        <w:jc w:val="both"/>
+        <w:rPr>
+          <w:b/>
+          <w:bCs/>
+          <w:lang w:val="es-CO"/>
+        </w:rPr>
+      </w:pPr>
     </w:p>
     <w:p>
       <w:pPr>
@@ -6672,23 +6694,21 @@
     </w:p>
     <w:p>
       <w:pPr>
-        <w:rPr>
-          <w:rFonts w:ascii="Arial" w:hAnsi="Arial" w:cs="Arial"/>
-        </w:rPr>
-      </w:pPr>
-    </w:p>
-    <w:p>
-      <w:pPr>
         <w:autoSpaceDE w:val="0"/>
         <w:autoSpaceDN w:val="0"/>
         <w:adjustRightInd w:val="0"/>
-        <w:jc w:val="center"/>
         <w:rPr>
           <w:rFonts w:ascii="Arial" w:hAnsi="Arial" w:cs="Arial"/>
           <w:sz w:val="20"/>
           <w:szCs w:val="20"/>
         </w:rPr>
       </w:pPr>
+      <w:r>
+        <w:rPr>
+          <w:rFonts w:ascii="Arial" w:hAnsi="Arial" w:cs="Arial"/>
+        </w:rPr>
+        <w:t>Solicitar explicacion.</w:t>
+      </w:r>
       <w:r>
         <w:rPr>
           <w:rFonts w:ascii="Arial" w:hAnsi="Arial" w:cs="Arial"/>
@@ -7211,6 +7231,149 @@
     </w:p>
     <w:p>
       <w:pPr>
+        <w:jc w:val="both"/>
+        <w:rPr>
+          <w:rFonts w:ascii="Arial" w:hAnsi="Arial" w:cs="Arial"/>
+          <w:color w:val="365F91" w:themeColor="accent1" w:themeShade="BF"/>
+          <w:sz w:val="22"/>
+          <w:lang w:val="es-ES"/>
+        </w:rPr>
+      </w:pPr>
+    </w:p>
+    <w:p>
+      <w:pPr>
+        <w:jc w:val="both"/>
+        <w:rPr>
+          <w:rFonts w:ascii="Arial" w:hAnsi="Arial" w:cs="Arial"/>
+          <w:color w:val="365F91" w:themeColor="accent1" w:themeShade="BF"/>
+          <w:sz w:val="22"/>
+          <w:lang w:val="es-ES"/>
+        </w:rPr>
+      </w:pPr>
+    </w:p>
+    <w:p>
+      <w:pPr>
+        <w:jc w:val="both"/>
+        <w:rPr>
+          <w:rFonts w:ascii="Arial" w:hAnsi="Arial" w:cs="Arial"/>
+          <w:color w:val="365F91" w:themeColor="accent1" w:themeShade="BF"/>
+          <w:sz w:val="22"/>
+          <w:lang w:val="es-ES"/>
+        </w:rPr>
+      </w:pPr>
+    </w:p>
+    <w:p>
+      <w:pPr>
+        <w:jc w:val="both"/>
+        <w:rPr>
+          <w:rFonts w:ascii="Arial" w:hAnsi="Arial" w:cs="Arial"/>
+          <w:color w:val="365F91" w:themeColor="accent1" w:themeShade="BF"/>
+          <w:sz w:val="22"/>
+          <w:lang w:val="es-ES"/>
+        </w:rPr>
+      </w:pPr>
+    </w:p>
+    <w:p>
+      <w:pPr>
+        <w:jc w:val="both"/>
+        <w:rPr>
+          <w:rFonts w:ascii="Arial" w:hAnsi="Arial" w:cs="Arial"/>
+          <w:color w:val="365F91" w:themeColor="accent1" w:themeShade="BF"/>
+          <w:sz w:val="22"/>
+          <w:lang w:val="es-ES"/>
+        </w:rPr>
+      </w:pPr>
+    </w:p>
+    <w:p>
+      <w:pPr>
+        <w:jc w:val="both"/>
+        <w:rPr>
+          <w:rFonts w:ascii="Arial" w:hAnsi="Arial" w:cs="Arial"/>
+          <w:color w:val="365F91" w:themeColor="accent1" w:themeShade="BF"/>
+          <w:sz w:val="22"/>
+          <w:lang w:val="es-ES"/>
+        </w:rPr>
+      </w:pPr>
+    </w:p>
+    <w:p>
+      <w:pPr>
+        <w:jc w:val="both"/>
+        <w:rPr>
+          <w:rFonts w:ascii="Arial" w:hAnsi="Arial" w:cs="Arial"/>
+          <w:color w:val="365F91" w:themeColor="accent1" w:themeShade="BF"/>
+          <w:sz w:val="22"/>
+          <w:lang w:val="es-ES"/>
+        </w:rPr>
+      </w:pPr>
+    </w:p>
+    <w:p>
+      <w:pPr>
+        <w:jc w:val="both"/>
+        <w:rPr>
+          <w:rFonts w:ascii="Arial" w:hAnsi="Arial" w:cs="Arial"/>
+          <w:color w:val="365F91" w:themeColor="accent1" w:themeShade="BF"/>
+          <w:sz w:val="22"/>
+          <w:lang w:val="es-ES"/>
+        </w:rPr>
+      </w:pPr>
+    </w:p>
+    <w:p>
+      <w:pPr>
+        <w:jc w:val="both"/>
+        <w:rPr>
+          <w:rFonts w:ascii="Arial" w:hAnsi="Arial" w:cs="Arial"/>
+          <w:color w:val="365F91" w:themeColor="accent1" w:themeShade="BF"/>
+          <w:sz w:val="22"/>
+          <w:lang w:val="es-ES"/>
+        </w:rPr>
+      </w:pPr>
+    </w:p>
+    <w:p>
+      <w:pPr>
+        <w:jc w:val="both"/>
+        <w:rPr>
+          <w:rFonts w:ascii="Arial" w:hAnsi="Arial" w:cs="Arial"/>
+          <w:color w:val="365F91" w:themeColor="accent1" w:themeShade="BF"/>
+          <w:sz w:val="22"/>
+          <w:lang w:val="es-ES"/>
+        </w:rPr>
+      </w:pPr>
+    </w:p>
+    <w:p>
+      <w:pPr>
+        <w:jc w:val="both"/>
+        <w:rPr>
+          <w:rFonts w:ascii="Arial" w:hAnsi="Arial" w:cs="Arial"/>
+          <w:color w:val="365F91" w:themeColor="accent1" w:themeShade="BF"/>
+          <w:sz w:val="22"/>
+          <w:lang w:val="es-ES"/>
+        </w:rPr>
+      </w:pPr>
+    </w:p>
+    <w:p>
+      <w:pPr>
+        <w:jc w:val="both"/>
+        <w:rPr>
+          <w:rFonts w:ascii="Arial" w:hAnsi="Arial" w:cs="Arial"/>
+          <w:color w:val="365F91" w:themeColor="accent1" w:themeShade="BF"/>
+          <w:sz w:val="22"/>
+          <w:lang w:val="es-ES"/>
+        </w:rPr>
+      </w:pPr>
+    </w:p>
+    <w:p>
+      <w:pPr>
+        <w:jc w:val="both"/>
+        <w:rPr>
+          <w:rFonts w:ascii="Arial" w:hAnsi="Arial" w:cs="Arial"/>
+          <w:color w:val="365F91" w:themeColor="accent1" w:themeShade="BF"/>
+          <w:sz w:val="22"/>
+          <w:lang w:val="es-ES"/>
+        </w:rPr>
+      </w:pPr>
+    </w:p>
+    <w:p>
+      <w:pPr>
         <w:rPr>
           <w:rFonts w:ascii="Arial" w:hAnsi="Arial" w:cs="Arial"/>
           <w:lang w:val="es-ES"/>
@@ -7228,6 +7391,76 @@
       </w:pPr>
       <w:bookmarkStart w:id="15" w:name="_Toc413857955"/>
       <w:r>
+        <w:lastRenderedPageBreak/>
+        <w:drawing>
+          <wp:anchor distT="0" distB="0" distL="114300" distR="114300" simplePos="0" relativeHeight="251660800" behindDoc="1" locked="0" layoutInCell="1" allowOverlap="1" wp14:anchorId="0CC0921D" wp14:editId="3DE01292">
+            <wp:simplePos x="0" y="0"/>
+            <wp:positionH relativeFrom="margin">
+              <wp:posOffset>-355600</wp:posOffset>
+            </wp:positionH>
+            <wp:positionV relativeFrom="margin">
+              <wp:posOffset>280670</wp:posOffset>
+            </wp:positionV>
+            <wp:extent cx="6467475" cy="3952240"/>
+            <wp:effectExtent l="0" t="0" r="9525" b="0"/>
+            <wp:wrapTight wrapText="bothSides">
+              <wp:wrapPolygon edited="0">
+                <wp:start x="0" y="0"/>
+                <wp:lineTo x="0" y="21447"/>
+                <wp:lineTo x="21568" y="21447"/>
+                <wp:lineTo x="21568" y="0"/>
+                <wp:lineTo x="0" y="0"/>
+              </wp:wrapPolygon>
+            </wp:wrapTight>
+            <wp:docPr id="6" name="Imagen 6"/>
+            <wp:cNvGraphicFramePr>
+              <a:graphicFrameLocks xmlns:a="http://schemas.openxmlformats.org/drawingml/2006/main" noChangeAspect="1"/>
+            </wp:cNvGraphicFramePr>
+            <a:graphic xmlns:a="http://schemas.openxmlformats.org/drawingml/2006/main">
+              <a:graphicData uri="http://schemas.openxmlformats.org/drawingml/2006/picture">
+                <pic:pic xmlns:pic="http://schemas.openxmlformats.org/drawingml/2006/picture">
+                  <pic:nvPicPr>
+                    <pic:cNvPr id="0" name="Picture 1"/>
+                    <pic:cNvPicPr>
+                      <a:picLocks noChangeAspect="1" noChangeArrowheads="1"/>
+                    </pic:cNvPicPr>
+                  </pic:nvPicPr>
+                  <pic:blipFill>
+                    <a:blip r:embed="rId11">
+                      <a:extLst>
+                        <a:ext uri="{28A0092B-C50C-407E-A947-70E740481C1C}">
+                          <a14:useLocalDpi xmlns:a14="http://schemas.microsoft.com/office/drawing/2010/main" val="0"/>
+                        </a:ext>
+                      </a:extLst>
+                    </a:blip>
+                    <a:srcRect/>
+                    <a:stretch>
+                      <a:fillRect/>
+                    </a:stretch>
+                  </pic:blipFill>
+                  <pic:spPr bwMode="auto">
+                    <a:xfrm>
+                      <a:off x="0" y="0"/>
+                      <a:ext cx="6467475" cy="3952240"/>
+                    </a:xfrm>
+                    <a:prstGeom prst="rect">
+                      <a:avLst/>
+                    </a:prstGeom>
+                    <a:noFill/>
+                    <a:ln>
+                      <a:noFill/>
+                    </a:ln>
+                  </pic:spPr>
+                </pic:pic>
+              </a:graphicData>
+            </a:graphic>
+            <wp14:sizeRelH relativeFrom="margin">
+              <wp14:pctWidth>0</wp14:pctWidth>
+            </wp14:sizeRelH>
+          </wp:anchor>
+        </w:drawing>
+      </w:r>
+      <w:r>
         <w:rPr>
           <w:i w:val="0"/>
           <w:iCs w:val="0"/>
@@ -7243,32 +7476,31 @@
           <w:rFonts w:ascii="Arial" w:hAnsi="Arial" w:cs="Arial"/>
         </w:rPr>
       </w:pPr>
-    </w:p>
-    <w:p>
-      <w:pPr>
+      <w:r>
         <w:rPr>
           <w:rFonts w:ascii="Arial" w:hAnsi="Arial" w:cs="Arial"/>
           <w:lang w:val="es-ES"/>
         </w:rPr>
-      </w:pPr>
-      <w:r>
-        <w:rPr>
-          <w:rFonts w:ascii="Arial" w:hAnsi="Arial" w:cs="Arial"/>
-          <w:lang w:val="es-ES"/>
-        </w:rPr>
-        <w:lastRenderedPageBreak/>
         <w:drawing>
-          <wp:anchor distT="0" distB="0" distL="114300" distR="114300" simplePos="0" relativeHeight="251659776" behindDoc="0" locked="0" layoutInCell="1" allowOverlap="1" wp14:anchorId="5B8C0207" wp14:editId="6DA1DB42">
+          <wp:anchor distT="0" distB="0" distL="114300" distR="114300" simplePos="0" relativeHeight="251659776" behindDoc="1" locked="0" layoutInCell="1" allowOverlap="1" wp14:anchorId="5B8C0207" wp14:editId="548F0975">
             <wp:simplePos x="0" y="0"/>
             <wp:positionH relativeFrom="margin">
-              <wp:posOffset>-442595</wp:posOffset>
+              <wp:align>center</wp:align>
             </wp:positionH>
             <wp:positionV relativeFrom="margin">
-              <wp:posOffset>-509905</wp:posOffset>
+              <wp:posOffset>4521835</wp:posOffset>
             </wp:positionV>
             <wp:extent cx="6448425" cy="2997835"/>
             <wp:effectExtent l="0" t="0" r="9525" b="0"/>
-            <wp:wrapSquare wrapText="bothSides"/>
+            <wp:wrapTight wrapText="bothSides">
+              <wp:wrapPolygon edited="0">
+                <wp:start x="0" y="0"/>
+                <wp:lineTo x="0" y="21412"/>
+                <wp:lineTo x="21568" y="21412"/>
+                <wp:lineTo x="21568" y="0"/>
+                <wp:lineTo x="0" y="0"/>
+              </wp:wrapPolygon>
+            </wp:wrapTight>
             <wp:docPr id="5" name="Imagen 5"/>
             <wp:cNvGraphicFramePr>
               <a:graphicFrameLocks xmlns:a="http://schemas.openxmlformats.org/drawingml/2006/main" noChangeAspect="1"/>
@@ -7281,7 +7513,7 @@
                     <pic:cNvPicPr/>
                   </pic:nvPicPr>
                   <pic:blipFill>
-                    <a:blip r:embed="rId11"/>
+                    <a:blip r:embed="rId12"/>
                     <a:stretch>
                       <a:fillRect/>
                     </a:stretch>
@@ -7310,6 +7542,38 @@
     </w:p>
     <w:p>
       <w:pPr>
+        <w:rPr>
+          <w:rFonts w:ascii="Arial" w:hAnsi="Arial" w:cs="Arial"/>
+          <w:lang w:val="es-ES"/>
+        </w:rPr>
+      </w:pPr>
+    </w:p>
+    <w:p>
+      <w:pPr>
+        <w:rPr>
+          <w:rFonts w:ascii="Arial" w:hAnsi="Arial" w:cs="Arial"/>
+          <w:lang w:val="es-ES"/>
+        </w:rPr>
+      </w:pPr>
+    </w:p>
+    <w:p>
+      <w:pPr>
+        <w:rPr>
+          <w:rFonts w:ascii="Arial" w:hAnsi="Arial" w:cs="Arial"/>
+          <w:lang w:val="es-ES"/>
+        </w:rPr>
+      </w:pPr>
+    </w:p>
+    <w:p>
+      <w:pPr>
+        <w:rPr>
+          <w:rFonts w:ascii="Arial" w:hAnsi="Arial" w:cs="Arial"/>
+          <w:lang w:val="es-ES"/>
+        </w:rPr>
+      </w:pPr>
+    </w:p>
+    <w:p>
+      <w:pPr>
         <w:pStyle w:val="Ttulo1"/>
         <w:rPr>
           <w:i w:val="0"/>
@@ -7343,6 +7607,27 @@
     </w:p>
     <w:p>
       <w:pPr>
+        <w:autoSpaceDE w:val="0"/>
+        <w:autoSpaceDN w:val="0"/>
+        <w:adjustRightInd w:val="0"/>
+        <w:jc w:val="both"/>
+        <w:rPr>
+          <w:rFonts w:ascii="Arial" w:hAnsi="Arial" w:cs="Arial"/>
+          <w:sz w:val="20"/>
+          <w:szCs w:val="20"/>
+        </w:rPr>
+      </w:pPr>
+      <w:r>
+        <w:rPr>
+          <w:rFonts w:ascii="Arial" w:hAnsi="Arial" w:cs="Arial"/>
+          <w:sz w:val="20"/>
+          <w:szCs w:val="20"/>
+        </w:rPr>
+        <w:t xml:space="preserve">Las actividades planeadas para desarrollar en el proyecto SEGI en tiempos y con sus recursos especificos. </w:t>
+      </w:r>
+    </w:p>
+    <w:p>
+      <w:pPr>
         <w:jc w:val="both"/>
         <w:rPr>
           <w:rFonts w:ascii="Arial" w:hAnsi="Arial" w:cs="Arial"/>
@@ -7351,61 +7636,110 @@
           <w:lang w:val="es-ES"/>
         </w:rPr>
       </w:pPr>
-      <w:r>
+    </w:p>
+    <w:p>
+      <w:pPr>
+        <w:jc w:val="both"/>
         <w:rPr>
           <w:rFonts w:ascii="Arial" w:hAnsi="Arial" w:cs="Arial"/>
           <w:color w:val="365F91" w:themeColor="accent1" w:themeShade="BF"/>
           <w:sz w:val="22"/>
           <w:lang w:val="es-ES"/>
         </w:rPr>
-        <w:t>Las actividades planeadas para desarrollar el proyecto, en nuestra caso las diferentes etapas que plantea el programa, desagregadas cada una en un conjunto de acciones específicas y relaciondas de manera lógica</w:t>
-      </w:r>
-      <w:r>
+      </w:pPr>
+      <w:r>
+        <w:drawing>
+          <wp:inline distT="0" distB="0" distL="0" distR="0" wp14:anchorId="4CE464C2" wp14:editId="16538EA3">
+            <wp:extent cx="5613400" cy="2259965"/>
+            <wp:effectExtent l="0" t="0" r="6350" b="6985"/>
+            <wp:docPr id="7" name="Imagen 7"/>
+            <wp:cNvGraphicFramePr>
+              <a:graphicFrameLocks xmlns:a="http://schemas.openxmlformats.org/drawingml/2006/main" noChangeAspect="1"/>
+            </wp:cNvGraphicFramePr>
+            <a:graphic xmlns:a="http://schemas.openxmlformats.org/drawingml/2006/main">
+              <a:graphicData uri="http://schemas.openxmlformats.org/drawingml/2006/picture">
+                <pic:pic xmlns:pic="http://schemas.openxmlformats.org/drawingml/2006/picture">
+                  <pic:nvPicPr>
+                    <pic:cNvPr id="1" name=""/>
+                    <pic:cNvPicPr/>
+                  </pic:nvPicPr>
+                  <pic:blipFill>
+                    <a:blip r:embed="rId13"/>
+                    <a:stretch>
+                      <a:fillRect/>
+                    </a:stretch>
+                  </pic:blipFill>
+                  <pic:spPr>
+                    <a:xfrm>
+                      <a:off x="0" y="0"/>
+                      <a:ext cx="5613400" cy="2259965"/>
+                    </a:xfrm>
+                    <a:prstGeom prst="rect">
+                      <a:avLst/>
+                    </a:prstGeom>
+                  </pic:spPr>
+                </pic:pic>
+              </a:graphicData>
+            </a:graphic>
+          </wp:inline>
+        </w:drawing>
+      </w:r>
+    </w:p>
+    <w:p>
+      <w:pPr>
+        <w:jc w:val="both"/>
         <w:rPr>
           <w:rFonts w:ascii="Arial" w:hAnsi="Arial" w:cs="Arial"/>
           <w:color w:val="365F91" w:themeColor="accent1" w:themeShade="BF"/>
           <w:sz w:val="22"/>
           <w:lang w:val="es-ES"/>
         </w:rPr>
-        <w:t xml:space="preserve"> sobre el calendario</w:t>
-      </w:r>
-      <w:r>
-        <w:rPr>
-          <w:rFonts w:ascii="Arial" w:hAnsi="Arial" w:cs="Arial"/>
-          <w:color w:val="365F91" w:themeColor="accent1" w:themeShade="BF"/>
-          <w:sz w:val="22"/>
-          <w:lang w:val="es-ES"/>
-        </w:rPr>
-        <w:t>.</w:t>
-      </w:r>
-      <w:r>
-        <w:rPr>
-          <w:rFonts w:ascii="Arial" w:hAnsi="Arial" w:cs="Arial"/>
-          <w:color w:val="365F91" w:themeColor="accent1" w:themeShade="BF"/>
-          <w:sz w:val="22"/>
-          <w:lang w:val="es-ES"/>
-        </w:rPr>
-        <w:t xml:space="preserve"> Los tiempos están dados de igual forma por el programa; solo deben incluirse las actividades que realizará el GAES.</w:t>
-      </w:r>
-    </w:p>
-    <w:p>
-      <w:pPr>
-        <w:jc w:val="both"/>
-        <w:rPr>
-          <w:rFonts w:ascii="Arial" w:hAnsi="Arial" w:cs="Arial"/>
-          <w:color w:val="365F91" w:themeColor="accent1" w:themeShade="BF"/>
-          <w:sz w:val="22"/>
-          <w:lang w:val="es-ES"/>
-        </w:rPr>
         <w:sectPr>
-          <w:footerReference w:type="even" r:id="rId12"/>
-          <w:footerReference w:type="default" r:id="rId13"/>
+          <w:footerReference w:type="even" r:id="rId14"/>
+          <w:footerReference w:type="default" r:id="rId15"/>
           <w:pgSz w:w="12242" w:h="15842" w:code="1"/>
           <w:pgMar w:top="1418" w:right="1701" w:bottom="1418" w:left="1701" w:header="709" w:footer="709" w:gutter="0"/>
           <w:cols w:space="708"/>
           <w:docGrid w:linePitch="360"/>
         </w:sectPr>
       </w:pPr>
+      <w:r>
+        <w:drawing>
+          <wp:inline distT="0" distB="0" distL="0" distR="0" wp14:anchorId="1BE08B68" wp14:editId="7B840B88">
+            <wp:extent cx="5613400" cy="2849880"/>
+            <wp:effectExtent l="0" t="0" r="6350" b="7620"/>
+            <wp:docPr id="8" name="Imagen 8"/>
+            <wp:cNvGraphicFramePr>
+              <a:graphicFrameLocks xmlns:a="http://schemas.openxmlformats.org/drawingml/2006/main" noChangeAspect="1"/>
+            </wp:cNvGraphicFramePr>
+            <a:graphic xmlns:a="http://schemas.openxmlformats.org/drawingml/2006/main">
+              <a:graphicData uri="http://schemas.openxmlformats.org/drawingml/2006/picture">
+                <pic:pic xmlns:pic="http://schemas.openxmlformats.org/drawingml/2006/picture">
+                  <pic:nvPicPr>
+                    <pic:cNvPr id="1" name=""/>
+                    <pic:cNvPicPr/>
+                  </pic:nvPicPr>
+                  <pic:blipFill>
+                    <a:blip r:embed="rId16"/>
+                    <a:stretch>
+                      <a:fillRect/>
+                    </a:stretch>
+                  </pic:blipFill>
+                  <pic:spPr>
+                    <a:xfrm>
+                      <a:off x="0" y="0"/>
+                      <a:ext cx="5613400" cy="2849880"/>
+                    </a:xfrm>
+                    <a:prstGeom prst="rect">
+                      <a:avLst/>
+                    </a:prstGeom>
+                  </pic:spPr>
+                </pic:pic>
+              </a:graphicData>
+            </a:graphic>
+          </wp:inline>
+        </w:drawing>
+      </w:r>
     </w:p>
     <w:p>
       <w:pPr>
@@ -10805,26 +11139,6 @@
                 <w:sz w:val="20"/>
               </w:rPr>
             </w:pPr>
-            <w:r>
-              <w:rPr>
-                <w:rFonts w:ascii="Arial" w:hAnsi="Arial" w:cs="Arial"/>
-                <w:b/>
-                <w:bCs/>
-                <w:sz w:val="20"/>
-              </w:rPr>
-              <w:t>&lt;</w:t>
-            </w:r>
-            <w:r>
-              <w:rPr>
-                <w:rFonts w:ascii="Arial" w:hAnsi="Arial" w:cs="Arial"/>
-                <w:b/>
-                <w:bCs/>
-                <w:i/>
-                <w:iCs/>
-                <w:sz w:val="20"/>
-              </w:rPr>
-              <w:t>Espacio para Foto...&gt;</w:t>
-            </w:r>
           </w:p>
           <w:p>
             <w:pPr>
@@ -10884,6 +11198,13 @@
                 <w:sz w:val="20"/>
               </w:rPr>
             </w:pPr>
+            <w:r>
+              <w:rPr>
+                <w:rFonts w:ascii="Arial" w:hAnsi="Arial" w:cs="Arial"/>
+                <w:sz w:val="20"/>
+              </w:rPr>
+              <w:t>Esteban buitrago ortiz</w:t>
+            </w:r>
           </w:p>
         </w:tc>
       </w:tr>
@@ -10928,6 +11249,13 @@
                 <w:sz w:val="20"/>
               </w:rPr>
             </w:pPr>
+            <w:r>
+              <w:rPr>
+                <w:rFonts w:ascii="Arial" w:hAnsi="Arial" w:cs="Arial"/>
+                <w:sz w:val="20"/>
+              </w:rPr>
+              <w:t>1032465864</w:t>
+            </w:r>
           </w:p>
         </w:tc>
       </w:tr>
@@ -10972,6 +11300,13 @@
                 <w:sz w:val="20"/>
               </w:rPr>
             </w:pPr>
+            <w:r>
+              <w:rPr>
+                <w:rFonts w:ascii="Arial" w:hAnsi="Arial" w:cs="Arial"/>
+                <w:sz w:val="20"/>
+              </w:rPr>
+              <w:t>04 de enero de 1995</w:t>
+            </w:r>
           </w:p>
         </w:tc>
       </w:tr>
@@ -11016,6 +11351,9 @@
                 <w:sz w:val="20"/>
               </w:rPr>
             </w:pPr>
+            <w:r>
+              <w:t>Jebuitrago436@misena.edu.co</w:t>
+            </w:r>
           </w:p>
         </w:tc>
       </w:tr>
@@ -11060,6 +11398,13 @@
                 <w:sz w:val="20"/>
               </w:rPr>
             </w:pPr>
+            <w:r>
+              <w:rPr>
+                <w:rFonts w:ascii="Arial" w:hAnsi="Arial" w:cs="Arial"/>
+                <w:sz w:val="20"/>
+              </w:rPr>
+              <w:t>Desarrollo y análisis de información del sistema SEGI</w:t>
+            </w:r>
           </w:p>
         </w:tc>
       </w:tr>
@@ -11104,6 +11449,9 @@
                 <w:sz w:val="20"/>
               </w:rPr>
             </w:pPr>
+            <w:r>
+              <w:t>Tecnólogo en análisis y desarrollo de sistemas de información (adsi)</w:t>
+            </w:r>
           </w:p>
         </w:tc>
       </w:tr>
@@ -11154,19 +11502,602 @@
           </w:p>
         </w:tc>
       </w:tr>
+    </w:tbl>
+    <w:p>
+      <w:pPr>
+        <w:pStyle w:val="Ttulo1"/>
+        <w:numPr>
+          <w:ilvl w:val="0"/>
+          <w:numId w:val="0"/>
+        </w:numPr>
+        <w:ind w:left="432" w:hanging="432"/>
+        <w:rPr>
+          <w:i w:val="0"/>
+          <w:iCs w:val="0"/>
+          <w:sz w:val="28"/>
+        </w:rPr>
+      </w:pPr>
+      <w:bookmarkStart w:id="24" w:name="_Toc67051788"/>
+      <w:bookmarkStart w:id="25" w:name="_Toc413857961"/>
+    </w:p>
+    <w:p/>
+    <w:p/>
+    <w:tbl>
+      <w:tblPr>
+        <w:tblW w:w="8890" w:type="dxa"/>
+        <w:tblInd w:w="180" w:type="dxa"/>
+        <w:tblBorders>
+          <w:top w:val="single" w:sz="6" w:space="0" w:color="000000"/>
+          <w:left w:val="single" w:sz="6" w:space="0" w:color="000000"/>
+          <w:bottom w:val="single" w:sz="6" w:space="0" w:color="000000"/>
+          <w:right w:val="single" w:sz="6" w:space="0" w:color="000000"/>
+          <w:insideH w:val="single" w:sz="6" w:space="0" w:color="000000"/>
+          <w:insideV w:val="single" w:sz="6" w:space="0" w:color="000000"/>
+        </w:tblBorders>
+        <w:tblCellMar>
+          <w:left w:w="70" w:type="dxa"/>
+          <w:right w:w="70" w:type="dxa"/>
+        </w:tblCellMar>
+        <w:tblLook w:val="00A0" w:firstRow="1" w:lastRow="0" w:firstColumn="1" w:lastColumn="0" w:noHBand="0" w:noVBand="0"/>
+      </w:tblPr>
+      <w:tblGrid>
+        <w:gridCol w:w="4210"/>
+        <w:gridCol w:w="4680"/>
+      </w:tblGrid>
       <w:tr>
         <w:trPr>
           <w:cantSplit/>
         </w:trPr>
         <w:tc>
           <w:tcPr>
-            <w:tcW w:w="8890" w:type="dxa"/>
-            <w:gridSpan w:val="2"/>
+            <w:tcW w:w="4210" w:type="dxa"/>
             <w:shd w:val="clear" w:color="auto" w:fill="F3F3F3"/>
-          </w:tcPr>
-          <w:p>
-            <w:pPr>
-              <w:keepNext/>
+            <w:vAlign w:val="center"/>
+          </w:tcPr>
+          <w:p>
+            <w:pPr>
+              <w:jc w:val="center"/>
+              <w:rPr>
+                <w:rFonts w:ascii="Arial" w:hAnsi="Arial" w:cs="Arial"/>
+                <w:sz w:val="20"/>
+              </w:rPr>
+            </w:pPr>
+          </w:p>
+          <w:p>
+            <w:pPr>
+              <w:jc w:val="center"/>
+              <w:rPr>
+                <w:rFonts w:ascii="Arial" w:hAnsi="Arial" w:cs="Arial"/>
+                <w:b/>
+                <w:bCs/>
+                <w:sz w:val="20"/>
+              </w:rPr>
+            </w:pPr>
+            <w:r>
+              <w:rPr>
+                <w:rFonts w:ascii="Arial" w:hAnsi="Arial" w:cs="Arial"/>
+                <w:b/>
+                <w:bCs/>
+                <w:sz w:val="20"/>
+              </w:rPr>
+              <w:t>RESUMEN</w:t>
+            </w:r>
+          </w:p>
+          <w:p>
+            <w:pPr>
+              <w:jc w:val="center"/>
+              <w:rPr>
+                <w:rFonts w:ascii="Arial" w:hAnsi="Arial" w:cs="Arial"/>
+                <w:b/>
+                <w:bCs/>
+                <w:sz w:val="20"/>
+              </w:rPr>
+            </w:pPr>
+            <w:r>
+              <w:rPr>
+                <w:rFonts w:ascii="Arial" w:hAnsi="Arial" w:cs="Arial"/>
+                <w:b/>
+                <w:bCs/>
+                <w:sz w:val="20"/>
+              </w:rPr>
+              <w:t>HOJA DE VIDA</w:t>
+            </w:r>
+          </w:p>
+          <w:p>
+            <w:pPr>
+              <w:pStyle w:val="Tabladeilustraciones"/>
+              <w:jc w:val="center"/>
+              <w:rPr>
+                <w:rFonts w:cs="Arial"/>
+                <w:iCs w:val="0"/>
+              </w:rPr>
+            </w:pPr>
+          </w:p>
+          <w:p>
+            <w:pPr>
+              <w:jc w:val="center"/>
+              <w:rPr>
+                <w:rFonts w:ascii="Arial" w:hAnsi="Arial" w:cs="Arial"/>
+                <w:sz w:val="20"/>
+              </w:rPr>
+            </w:pPr>
+          </w:p>
+        </w:tc>
+        <w:tc>
+          <w:tcPr>
+            <w:tcW w:w="4680" w:type="dxa"/>
+            <w:shd w:val="clear" w:color="auto" w:fill="F3F3F3"/>
+          </w:tcPr>
+          <w:p>
+            <w:pPr>
+              <w:rPr>
+                <w:rFonts w:ascii="Arial" w:hAnsi="Arial" w:cs="Arial"/>
+                <w:sz w:val="20"/>
+              </w:rPr>
+            </w:pPr>
+            <w:r>
+              <w:rPr>
+                <w:rFonts w:ascii="Arial" w:hAnsi="Arial" w:cs="Arial"/>
+                <w:sz w:val="20"/>
+                <w:lang w:val="es-CO" w:eastAsia="es-CO"/>
+              </w:rPr>
+              <mc:AlternateContent>
+                <mc:Choice Requires="wps">
+                  <w:drawing>
+                    <wp:anchor distT="0" distB="0" distL="114300" distR="114300" simplePos="0" relativeHeight="251662848" behindDoc="0" locked="0" layoutInCell="1" allowOverlap="1" wp14:anchorId="42EF55F8" wp14:editId="72C1D8DE">
+                      <wp:simplePos x="0" y="0"/>
+                      <wp:positionH relativeFrom="column">
+                        <wp:posOffset>1784350</wp:posOffset>
+                      </wp:positionH>
+                      <wp:positionV relativeFrom="paragraph">
+                        <wp:posOffset>100965</wp:posOffset>
+                      </wp:positionV>
+                      <wp:extent cx="914400" cy="800100"/>
+                      <wp:effectExtent l="0" t="0" r="0" b="0"/>
+                      <wp:wrapNone/>
+                      <wp:docPr id="10" name="Rectangle 11"/>
+                      <wp:cNvGraphicFramePr>
+                        <a:graphicFrameLocks xmlns:a="http://schemas.openxmlformats.org/drawingml/2006/main"/>
+                      </wp:cNvGraphicFramePr>
+                      <a:graphic xmlns:a="http://schemas.openxmlformats.org/drawingml/2006/main">
+                        <a:graphicData uri="http://schemas.microsoft.com/office/word/2010/wordprocessingShape">
+                          <wps:wsp>
+                            <wps:cNvSpPr>
+                              <a:spLocks noChangeArrowheads="1"/>
+                            </wps:cNvSpPr>
+                            <wps:spPr bwMode="auto">
+                              <a:xfrm>
+                                <a:off x="0" y="0"/>
+                                <a:ext cx="914400" cy="800100"/>
+                              </a:xfrm>
+                              <a:prstGeom prst="rect">
+                                <a:avLst/>
+                              </a:prstGeom>
+                              <a:solidFill>
+                                <a:srgbClr val="FFFFFF"/>
+                              </a:solidFill>
+                              <a:ln w="9525">
+                                <a:solidFill>
+                                  <a:srgbClr val="000000"/>
+                                </a:solidFill>
+                                <a:miter lim="800000"/>
+                                <a:headEnd/>
+                                <a:tailEnd/>
+                              </a:ln>
+                            </wps:spPr>
+                            <wps:bodyPr rot="0" vert="horz" wrap="square" lIns="91440" tIns="45720" rIns="91440" bIns="45720" anchor="t" anchorCtr="0" upright="1">
+                              <a:noAutofit/>
+                            </wps:bodyPr>
+                          </wps:wsp>
+                        </a:graphicData>
+                      </a:graphic>
+                      <wp14:sizeRelH relativeFrom="page">
+                        <wp14:pctWidth>0</wp14:pctWidth>
+                      </wp14:sizeRelH>
+                      <wp14:sizeRelV relativeFrom="page">
+                        <wp14:pctHeight>0</wp14:pctHeight>
+                      </wp14:sizeRelV>
+                    </wp:anchor>
+                  </w:drawing>
+                </mc:Choice>
+                <mc:Fallback>
+                  <w:pict>
+                    <v:rect w14:anchorId="385272FD" id="Rectangle 11" o:spid="_x0000_s1026" style="position:absolute;margin-left:140.5pt;margin-top:7.95pt;width:1in;height:63pt;z-index:251662848;visibility:visible;mso-wrap-style:square;mso-width-percent:0;mso-height-percent:0;mso-wrap-distance-left:9pt;mso-wrap-distance-top:0;mso-wrap-distance-right:9pt;mso-wrap-distance-bottom:0;mso-position-horizontal:absolute;mso-position-horizontal-relative:text;mso-position-vertical:absolute;mso-position-vertical-relative:text;mso-width-percent:0;mso-height-percent:0;mso-width-relative:page;mso-height-relative:page;v-text-anchor:top" o:gfxdata="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"/>
+                  </w:pict>
+                </mc:Fallback>
+              </mc:AlternateContent>
+            </w:r>
+          </w:p>
+          <w:p>
+            <w:pPr>
+              <w:rPr>
+                <w:rFonts w:ascii="Arial" w:hAnsi="Arial" w:cs="Arial"/>
+                <w:sz w:val="20"/>
+              </w:rPr>
+            </w:pPr>
+          </w:p>
+          <w:p>
+            <w:pPr>
+              <w:rPr>
+                <w:rFonts w:ascii="Arial" w:hAnsi="Arial" w:cs="Arial"/>
+                <w:sz w:val="20"/>
+              </w:rPr>
+            </w:pPr>
+          </w:p>
+          <w:p>
+            <w:pPr>
+              <w:rPr>
+                <w:rFonts w:ascii="Arial" w:hAnsi="Arial" w:cs="Arial"/>
+                <w:sz w:val="20"/>
+              </w:rPr>
+            </w:pPr>
+          </w:p>
+          <w:p>
+            <w:pPr>
+              <w:rPr>
+                <w:rFonts w:ascii="Arial" w:hAnsi="Arial" w:cs="Arial"/>
+                <w:b/>
+                <w:bCs/>
+                <w:i/>
+                <w:iCs/>
+                <w:sz w:val="20"/>
+              </w:rPr>
+            </w:pPr>
+          </w:p>
+          <w:p>
+            <w:pPr>
+              <w:rPr>
+                <w:rFonts w:ascii="Arial" w:hAnsi="Arial" w:cs="Arial"/>
+                <w:sz w:val="20"/>
+              </w:rPr>
+            </w:pPr>
+          </w:p>
+          <w:p>
+            <w:pPr>
+              <w:rPr>
+                <w:rFonts w:ascii="Arial" w:hAnsi="Arial" w:cs="Arial"/>
+                <w:sz w:val="20"/>
+              </w:rPr>
+            </w:pPr>
+          </w:p>
+        </w:tc>
+      </w:tr>
+      <w:tr>
+        <w:tc>
+          <w:tcPr>
+            <w:tcW w:w="4210" w:type="dxa"/>
+            <w:tcBorders>
+              <w:bottom w:val="nil"/>
+            </w:tcBorders>
+            <w:shd w:val="clear" w:color="auto" w:fill="F3F3F3"/>
+          </w:tcPr>
+          <w:p>
+            <w:pPr>
+              <w:rPr>
+                <w:rFonts w:ascii="Arial" w:hAnsi="Arial" w:cs="Arial"/>
+                <w:b/>
+                <w:bCs/>
+                <w:sz w:val="20"/>
+              </w:rPr>
+            </w:pPr>
+            <w:r>
+              <w:rPr>
+                <w:rFonts w:ascii="Arial" w:hAnsi="Arial" w:cs="Arial"/>
+                <w:b/>
+                <w:bCs/>
+                <w:sz w:val="20"/>
+              </w:rPr>
+              <w:t>Nombres y Apellidos:</w:t>
+            </w:r>
+          </w:p>
+        </w:tc>
+        <w:tc>
+          <w:tcPr>
+            <w:tcW w:w="4680" w:type="dxa"/>
+          </w:tcPr>
+          <w:p>
+            <w:pPr>
+              <w:rPr>
+                <w:rFonts w:ascii="Arial" w:hAnsi="Arial" w:cs="Arial"/>
+                <w:sz w:val="20"/>
+              </w:rPr>
+            </w:pPr>
+            <w:r>
+              <w:rPr>
+                <w:rFonts w:ascii="Arial" w:hAnsi="Arial" w:cs="Arial"/>
+                <w:sz w:val="20"/>
+              </w:rPr>
+              <w:t>Juan david murcia buitrago</w:t>
+            </w:r>
+          </w:p>
+        </w:tc>
+      </w:tr>
+      <w:tr>
+        <w:tc>
+          <w:tcPr>
+            <w:tcW w:w="4210" w:type="dxa"/>
+            <w:tcBorders>
+              <w:top w:val="nil"/>
+              <w:bottom w:val="nil"/>
+            </w:tcBorders>
+            <w:shd w:val="clear" w:color="auto" w:fill="F3F3F3"/>
+          </w:tcPr>
+          <w:p>
+            <w:pPr>
+              <w:rPr>
+                <w:rFonts w:ascii="Arial" w:hAnsi="Arial" w:cs="Arial"/>
+                <w:b/>
+                <w:bCs/>
+                <w:sz w:val="20"/>
+              </w:rPr>
+            </w:pPr>
+            <w:r>
+              <w:rPr>
+                <w:rFonts w:ascii="Arial" w:hAnsi="Arial" w:cs="Arial"/>
+                <w:b/>
+                <w:bCs/>
+                <w:sz w:val="20"/>
+              </w:rPr>
+              <w:t>Identificación No.</w:t>
+            </w:r>
+          </w:p>
+        </w:tc>
+        <w:tc>
+          <w:tcPr>
+            <w:tcW w:w="4680" w:type="dxa"/>
+          </w:tcPr>
+          <w:p>
+            <w:pPr>
+              <w:rPr>
+                <w:rFonts w:ascii="Arial" w:hAnsi="Arial" w:cs="Arial"/>
+                <w:sz w:val="20"/>
+              </w:rPr>
+            </w:pPr>
+            <w:r>
+              <w:rPr>
+                <w:rFonts w:ascii="Arial" w:hAnsi="Arial" w:cs="Arial"/>
+                <w:sz w:val="20"/>
+              </w:rPr>
+              <w:t>1007465396</w:t>
+            </w:r>
+          </w:p>
+        </w:tc>
+      </w:tr>
+      <w:tr>
+        <w:tc>
+          <w:tcPr>
+            <w:tcW w:w="4210" w:type="dxa"/>
+            <w:tcBorders>
+              <w:top w:val="nil"/>
+              <w:bottom w:val="nil"/>
+            </w:tcBorders>
+            <w:shd w:val="clear" w:color="auto" w:fill="F3F3F3"/>
+          </w:tcPr>
+          <w:p>
+            <w:pPr>
+              <w:rPr>
+                <w:rFonts w:ascii="Arial" w:hAnsi="Arial" w:cs="Arial"/>
+                <w:b/>
+                <w:bCs/>
+                <w:sz w:val="20"/>
+              </w:rPr>
+            </w:pPr>
+            <w:r>
+              <w:rPr>
+                <w:rFonts w:ascii="Arial" w:hAnsi="Arial" w:cs="Arial"/>
+                <w:b/>
+                <w:bCs/>
+                <w:sz w:val="20"/>
+              </w:rPr>
+              <w:t>Fecha de Nacimiento</w:t>
+            </w:r>
+          </w:p>
+        </w:tc>
+        <w:tc>
+          <w:tcPr>
+            <w:tcW w:w="4680" w:type="dxa"/>
+          </w:tcPr>
+          <w:p>
+            <w:pPr>
+              <w:rPr>
+                <w:rFonts w:ascii="Arial" w:hAnsi="Arial" w:cs="Arial"/>
+                <w:sz w:val="20"/>
+              </w:rPr>
+            </w:pPr>
+            <w:r>
+              <w:rPr>
+                <w:rFonts w:ascii="Arial" w:hAnsi="Arial" w:cs="Arial"/>
+                <w:sz w:val="20"/>
+              </w:rPr>
+              <w:t>14 de mayo del 2000</w:t>
+            </w:r>
+          </w:p>
+        </w:tc>
+      </w:tr>
+      <w:tr>
+        <w:tc>
+          <w:tcPr>
+            <w:tcW w:w="4210" w:type="dxa"/>
+            <w:tcBorders>
+              <w:top w:val="nil"/>
+              <w:bottom w:val="nil"/>
+            </w:tcBorders>
+            <w:shd w:val="clear" w:color="auto" w:fill="F3F3F3"/>
+          </w:tcPr>
+          <w:p>
+            <w:pPr>
+              <w:rPr>
+                <w:rFonts w:ascii="Arial" w:hAnsi="Arial" w:cs="Arial"/>
+                <w:b/>
+                <w:bCs/>
+                <w:sz w:val="20"/>
+              </w:rPr>
+            </w:pPr>
+            <w:r>
+              <w:rPr>
+                <w:rFonts w:ascii="Arial" w:hAnsi="Arial" w:cs="Arial"/>
+                <w:b/>
+                <w:bCs/>
+                <w:sz w:val="20"/>
+              </w:rPr>
+              <w:t>Email:</w:t>
+            </w:r>
+          </w:p>
+        </w:tc>
+        <w:tc>
+          <w:tcPr>
+            <w:tcW w:w="4680" w:type="dxa"/>
+          </w:tcPr>
+          <w:p>
+            <w:pPr>
+              <w:rPr>
+                <w:rFonts w:ascii="Arial" w:hAnsi="Arial" w:cs="Arial"/>
+                <w:sz w:val="20"/>
+              </w:rPr>
+            </w:pPr>
+            <w:r>
+              <w:t>jdmurcia69@misena.edu.co</w:t>
+            </w:r>
+          </w:p>
+        </w:tc>
+      </w:tr>
+      <w:tr>
+        <w:tc>
+          <w:tcPr>
+            <w:tcW w:w="4210" w:type="dxa"/>
+            <w:tcBorders>
+              <w:top w:val="nil"/>
+              <w:bottom w:val="nil"/>
+            </w:tcBorders>
+            <w:shd w:val="clear" w:color="auto" w:fill="F3F3F3"/>
+          </w:tcPr>
+          <w:p>
+            <w:pPr>
+              <w:rPr>
+                <w:rFonts w:ascii="Arial" w:hAnsi="Arial" w:cs="Arial"/>
+                <w:b/>
+                <w:bCs/>
+                <w:sz w:val="20"/>
+              </w:rPr>
+            </w:pPr>
+            <w:r>
+              <w:rPr>
+                <w:rFonts w:ascii="Arial" w:hAnsi="Arial" w:cs="Arial"/>
+                <w:b/>
+                <w:bCs/>
+                <w:sz w:val="20"/>
+              </w:rPr>
+              <w:t>Descripción del Cargo Actual:</w:t>
+            </w:r>
+          </w:p>
+        </w:tc>
+        <w:tc>
+          <w:tcPr>
+            <w:tcW w:w="4680" w:type="dxa"/>
+          </w:tcPr>
+          <w:p>
+            <w:pPr>
+              <w:rPr>
+                <w:rFonts w:ascii="Arial" w:hAnsi="Arial" w:cs="Arial"/>
+                <w:sz w:val="20"/>
+              </w:rPr>
+            </w:pPr>
+            <w:r>
+              <w:rPr>
+                <w:rFonts w:ascii="Arial" w:hAnsi="Arial" w:cs="Arial"/>
+                <w:sz w:val="20"/>
+              </w:rPr>
+              <w:t>Desarrollo y análisis de información del sistema SEGI</w:t>
+            </w:r>
+          </w:p>
+        </w:tc>
+      </w:tr>
+      <w:tr>
+        <w:tc>
+          <w:tcPr>
+            <w:tcW w:w="4210" w:type="dxa"/>
+            <w:tcBorders>
+              <w:top w:val="nil"/>
+              <w:bottom w:val="nil"/>
+            </w:tcBorders>
+            <w:shd w:val="clear" w:color="auto" w:fill="F3F3F3"/>
+          </w:tcPr>
+          <w:p>
+            <w:pPr>
+              <w:rPr>
+                <w:rFonts w:ascii="Arial" w:hAnsi="Arial" w:cs="Arial"/>
+                <w:b/>
+                <w:bCs/>
+                <w:sz w:val="20"/>
+              </w:rPr>
+            </w:pPr>
+            <w:r>
+              <w:rPr>
+                <w:rFonts w:ascii="Arial" w:hAnsi="Arial" w:cs="Arial"/>
+                <w:b/>
+                <w:bCs/>
+                <w:sz w:val="20"/>
+              </w:rPr>
+              <w:t>Estudios Realizados:</w:t>
+            </w:r>
+          </w:p>
+        </w:tc>
+        <w:tc>
+          <w:tcPr>
+            <w:tcW w:w="4680" w:type="dxa"/>
+          </w:tcPr>
+          <w:p>
+            <w:pPr>
+              <w:rPr>
+                <w:rFonts w:ascii="Arial" w:hAnsi="Arial" w:cs="Arial"/>
+                <w:sz w:val="20"/>
+              </w:rPr>
+            </w:pPr>
+            <w:r>
+              <w:t>Tecnólogo en análisis y desarrollo de sistemas de información (adsi)</w:t>
+            </w:r>
+          </w:p>
+        </w:tc>
+      </w:tr>
+      <w:tr>
+        <w:tc>
+          <w:tcPr>
+            <w:tcW w:w="4210" w:type="dxa"/>
+            <w:tcBorders>
+              <w:top w:val="nil"/>
+              <w:bottom w:val="single" w:sz="6" w:space="0" w:color="000000"/>
+            </w:tcBorders>
+            <w:shd w:val="clear" w:color="auto" w:fill="F3F3F3"/>
+          </w:tcPr>
+          <w:p>
+            <w:pPr>
+              <w:rPr>
+                <w:rFonts w:ascii="Arial" w:hAnsi="Arial" w:cs="Arial"/>
+                <w:b/>
+                <w:bCs/>
+                <w:sz w:val="20"/>
+              </w:rPr>
+            </w:pPr>
+            <w:r>
+              <w:rPr>
+                <w:rFonts w:ascii="Arial" w:hAnsi="Arial" w:cs="Arial"/>
+                <w:b/>
+                <w:bCs/>
+                <w:sz w:val="20"/>
+              </w:rPr>
+              <w:t>Perfil Profesional:</w:t>
+            </w:r>
+          </w:p>
+        </w:tc>
+        <w:tc>
+          <w:tcPr>
+            <w:tcW w:w="4680" w:type="dxa"/>
+            <w:tcBorders>
+              <w:bottom w:val="single" w:sz="6" w:space="0" w:color="000000"/>
+            </w:tcBorders>
+          </w:tcPr>
+          <w:p>
+            <w:pPr>
               <w:rPr>
                 <w:rFonts w:ascii="Arial" w:hAnsi="Arial" w:cs="Arial"/>
                 <w:sz w:val="20"/>
@@ -11176,73 +12107,627 @@
         </w:tc>
       </w:tr>
     </w:tbl>
-    <w:p>
-      <w:pPr>
-        <w:pStyle w:val="Descripcin"/>
-        <w:jc w:val="center"/>
-        <w:rPr>
-          <w:rFonts w:ascii="Arial" w:hAnsi="Arial" w:cs="Arial"/>
-          <w:lang w:val="es-CO"/>
-        </w:rPr>
-      </w:pPr>
-      <w:r>
-        <w:rPr>
-          <w:rFonts w:ascii="Arial" w:hAnsi="Arial" w:cs="Arial"/>
-          <w:lang w:val="es-CO"/>
-        </w:rPr>
-        <w:t xml:space="preserve">Tabla </w:t>
-      </w:r>
-      <w:r>
-        <w:rPr>
-          <w:rFonts w:ascii="Arial" w:hAnsi="Arial" w:cs="Arial"/>
-        </w:rPr>
-        <w:fldChar w:fldCharType="begin"/>
-      </w:r>
-      <w:r>
-        <w:rPr>
-          <w:rFonts w:ascii="Arial" w:hAnsi="Arial" w:cs="Arial"/>
-          <w:lang w:val="es-CO"/>
-        </w:rPr>
-        <w:instrText xml:space="preserve"> SEQ Tabla \* ARABIC </w:instrText>
-      </w:r>
-      <w:r>
-        <w:rPr>
-          <w:rFonts w:ascii="Arial" w:hAnsi="Arial" w:cs="Arial"/>
-        </w:rPr>
-        <w:fldChar w:fldCharType="separate"/>
-      </w:r>
-      <w:r>
-        <w:rPr>
-          <w:rFonts w:ascii="Arial" w:hAnsi="Arial" w:cs="Arial"/>
-          <w:lang w:val="es-CO"/>
-        </w:rPr>
-        <w:t>8</w:t>
-      </w:r>
-      <w:r>
-        <w:rPr>
-          <w:rFonts w:ascii="Arial" w:hAnsi="Arial" w:cs="Arial"/>
-        </w:rPr>
-        <w:fldChar w:fldCharType="end"/>
-      </w:r>
-      <w:r>
-        <w:rPr>
-          <w:rFonts w:ascii="Arial" w:hAnsi="Arial" w:cs="Arial"/>
-          <w:lang w:val="es-CO"/>
-        </w:rPr>
-        <w:t>: RESUMEN HOJA DE VIDA &lt;Nombre y Apellidos&gt;</w:t>
-      </w:r>
-    </w:p>
+    <w:p/>
+    <w:p/>
+    <w:p/>
+    <w:tbl>
+      <w:tblPr>
+        <w:tblW w:w="8890" w:type="dxa"/>
+        <w:tblInd w:w="180" w:type="dxa"/>
+        <w:tblBorders>
+          <w:top w:val="single" w:sz="6" w:space="0" w:color="000000"/>
+          <w:left w:val="single" w:sz="6" w:space="0" w:color="000000"/>
+          <w:bottom w:val="single" w:sz="6" w:space="0" w:color="000000"/>
+          <w:right w:val="single" w:sz="6" w:space="0" w:color="000000"/>
+          <w:insideH w:val="single" w:sz="6" w:space="0" w:color="000000"/>
+          <w:insideV w:val="single" w:sz="6" w:space="0" w:color="000000"/>
+        </w:tblBorders>
+        <w:tblCellMar>
+          <w:left w:w="70" w:type="dxa"/>
+          <w:right w:w="70" w:type="dxa"/>
+        </w:tblCellMar>
+        <w:tblLook w:val="00A0" w:firstRow="1" w:lastRow="0" w:firstColumn="1" w:lastColumn="0" w:noHBand="0" w:noVBand="0"/>
+      </w:tblPr>
+      <w:tblGrid>
+        <w:gridCol w:w="4210"/>
+        <w:gridCol w:w="4680"/>
+      </w:tblGrid>
+      <w:tr>
+        <w:trPr>
+          <w:cantSplit/>
+        </w:trPr>
+        <w:tc>
+          <w:tcPr>
+            <w:tcW w:w="4210" w:type="dxa"/>
+            <w:shd w:val="clear" w:color="auto" w:fill="F3F3F3"/>
+            <w:vAlign w:val="center"/>
+          </w:tcPr>
+          <w:p>
+            <w:pPr>
+              <w:jc w:val="center"/>
+              <w:rPr>
+                <w:rFonts w:ascii="Arial" w:hAnsi="Arial" w:cs="Arial"/>
+                <w:sz w:val="20"/>
+              </w:rPr>
+            </w:pPr>
+          </w:p>
+          <w:p>
+            <w:pPr>
+              <w:jc w:val="center"/>
+              <w:rPr>
+                <w:rFonts w:ascii="Arial" w:hAnsi="Arial" w:cs="Arial"/>
+                <w:b/>
+                <w:bCs/>
+                <w:sz w:val="20"/>
+              </w:rPr>
+            </w:pPr>
+            <w:r>
+              <w:rPr>
+                <w:rFonts w:ascii="Arial" w:hAnsi="Arial" w:cs="Arial"/>
+                <w:b/>
+                <w:bCs/>
+                <w:sz w:val="20"/>
+              </w:rPr>
+              <w:t>RESUMEN</w:t>
+            </w:r>
+          </w:p>
+          <w:p>
+            <w:pPr>
+              <w:jc w:val="center"/>
+              <w:rPr>
+                <w:rFonts w:ascii="Arial" w:hAnsi="Arial" w:cs="Arial"/>
+                <w:b/>
+                <w:bCs/>
+                <w:sz w:val="20"/>
+              </w:rPr>
+            </w:pPr>
+            <w:r>
+              <w:rPr>
+                <w:rFonts w:ascii="Arial" w:hAnsi="Arial" w:cs="Arial"/>
+                <w:b/>
+                <w:bCs/>
+                <w:sz w:val="20"/>
+              </w:rPr>
+              <w:t>HOJA DE VIDA</w:t>
+            </w:r>
+          </w:p>
+          <w:p>
+            <w:pPr>
+              <w:pStyle w:val="Tabladeilustraciones"/>
+              <w:jc w:val="center"/>
+              <w:rPr>
+                <w:rFonts w:cs="Arial"/>
+                <w:iCs w:val="0"/>
+              </w:rPr>
+            </w:pPr>
+          </w:p>
+          <w:p>
+            <w:pPr>
+              <w:jc w:val="center"/>
+              <w:rPr>
+                <w:rFonts w:ascii="Arial" w:hAnsi="Arial" w:cs="Arial"/>
+                <w:sz w:val="20"/>
+              </w:rPr>
+            </w:pPr>
+          </w:p>
+        </w:tc>
+        <w:tc>
+          <w:tcPr>
+            <w:tcW w:w="4680" w:type="dxa"/>
+            <w:shd w:val="clear" w:color="auto" w:fill="F3F3F3"/>
+          </w:tcPr>
+          <w:p>
+            <w:pPr>
+              <w:rPr>
+                <w:rFonts w:ascii="Arial" w:hAnsi="Arial" w:cs="Arial"/>
+                <w:sz w:val="20"/>
+              </w:rPr>
+            </w:pPr>
+            <w:r>
+              <w:rPr>
+                <w:rFonts w:ascii="Arial" w:hAnsi="Arial" w:cs="Arial"/>
+                <w:sz w:val="20"/>
+                <w:lang w:val="es-CO" w:eastAsia="es-CO"/>
+              </w:rPr>
+              <mc:AlternateContent>
+                <mc:Choice Requires="wps">
+                  <w:drawing>
+                    <wp:anchor distT="0" distB="0" distL="114300" distR="114300" simplePos="0" relativeHeight="251664896" behindDoc="0" locked="0" layoutInCell="1" allowOverlap="1" wp14:anchorId="597CA047" wp14:editId="1D1DA02F">
+                      <wp:simplePos x="0" y="0"/>
+                      <wp:positionH relativeFrom="column">
+                        <wp:posOffset>1784350</wp:posOffset>
+                      </wp:positionH>
+                      <wp:positionV relativeFrom="paragraph">
+                        <wp:posOffset>100965</wp:posOffset>
+                      </wp:positionV>
+                      <wp:extent cx="914400" cy="800100"/>
+                      <wp:effectExtent l="0" t="0" r="0" b="0"/>
+                      <wp:wrapNone/>
+                      <wp:docPr id="11" name="Rectangle 11"/>
+                      <wp:cNvGraphicFramePr>
+                        <a:graphicFrameLocks xmlns:a="http://schemas.openxmlformats.org/drawingml/2006/main"/>
+                      </wp:cNvGraphicFramePr>
+                      <a:graphic xmlns:a="http://schemas.openxmlformats.org/drawingml/2006/main">
+                        <a:graphicData uri="http://schemas.microsoft.com/office/word/2010/wordprocessingShape">
+                          <wps:wsp>
+                            <wps:cNvSpPr>
+                              <a:spLocks noChangeArrowheads="1"/>
+                            </wps:cNvSpPr>
+                            <wps:spPr bwMode="auto">
+                              <a:xfrm>
+                                <a:off x="0" y="0"/>
+                                <a:ext cx="914400" cy="800100"/>
+                              </a:xfrm>
+                              <a:prstGeom prst="rect">
+                                <a:avLst/>
+                              </a:prstGeom>
+                              <a:solidFill>
+                                <a:srgbClr val="FFFFFF"/>
+                              </a:solidFill>
+                              <a:ln w="9525">
+                                <a:solidFill>
+                                  <a:srgbClr val="000000"/>
+                                </a:solidFill>
+                                <a:miter lim="800000"/>
+                                <a:headEnd/>
+                                <a:tailEnd/>
+                              </a:ln>
+                            </wps:spPr>
+                            <wps:bodyPr rot="0" vert="horz" wrap="square" lIns="91440" tIns="45720" rIns="91440" bIns="45720" anchor="t" anchorCtr="0" upright="1">
+                              <a:noAutofit/>
+                            </wps:bodyPr>
+                          </wps:wsp>
+                        </a:graphicData>
+                      </a:graphic>
+                      <wp14:sizeRelH relativeFrom="page">
+                        <wp14:pctWidth>0</wp14:pctWidth>
+                      </wp14:sizeRelH>
+                      <wp14:sizeRelV relativeFrom="page">
+                        <wp14:pctHeight>0</wp14:pctHeight>
+                      </wp14:sizeRelV>
+                    </wp:anchor>
+                  </w:drawing>
+                </mc:Choice>
+                <mc:Fallback>
+                  <w:pict>
+                    <v:rect w14:anchorId="26B90FC1" id="Rectangle 11" o:spid="_x0000_s1026" style="position:absolute;margin-left:140.5pt;margin-top:7.95pt;width:1in;height:63pt;z-index:251664896;visibility:visible;mso-wrap-style:square;mso-width-percent:0;mso-height-percent:0;mso-wrap-distance-left:9pt;mso-wrap-distance-top:0;mso-wrap-distance-right:9pt;mso-wrap-distance-bottom:0;mso-position-horizontal:absolute;mso-position-horizontal-relative:text;mso-position-vertical:absolute;mso-position-vertical-relative:text;mso-width-percent:0;mso-height-percent:0;mso-width-relative:page;mso-height-relative:page;v-text-anchor:top" o:gfxdata="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"/>
+                  </w:pict>
+                </mc:Fallback>
+              </mc:AlternateContent>
+            </w:r>
+          </w:p>
+          <w:p>
+            <w:pPr>
+              <w:rPr>
+                <w:rFonts w:ascii="Arial" w:hAnsi="Arial" w:cs="Arial"/>
+                <w:sz w:val="20"/>
+              </w:rPr>
+            </w:pPr>
+          </w:p>
+          <w:p>
+            <w:pPr>
+              <w:rPr>
+                <w:rFonts w:ascii="Arial" w:hAnsi="Arial" w:cs="Arial"/>
+                <w:sz w:val="20"/>
+              </w:rPr>
+            </w:pPr>
+          </w:p>
+          <w:p>
+            <w:pPr>
+              <w:rPr>
+                <w:rFonts w:ascii="Arial" w:hAnsi="Arial" w:cs="Arial"/>
+                <w:sz w:val="20"/>
+              </w:rPr>
+            </w:pPr>
+          </w:p>
+          <w:p>
+            <w:pPr>
+              <w:rPr>
+                <w:rFonts w:ascii="Arial" w:hAnsi="Arial" w:cs="Arial"/>
+                <w:b/>
+                <w:bCs/>
+                <w:i/>
+                <w:iCs/>
+                <w:sz w:val="20"/>
+              </w:rPr>
+            </w:pPr>
+          </w:p>
+          <w:p>
+            <w:pPr>
+              <w:rPr>
+                <w:rFonts w:ascii="Arial" w:hAnsi="Arial" w:cs="Arial"/>
+                <w:sz w:val="20"/>
+              </w:rPr>
+            </w:pPr>
+          </w:p>
+          <w:p>
+            <w:pPr>
+              <w:rPr>
+                <w:rFonts w:ascii="Arial" w:hAnsi="Arial" w:cs="Arial"/>
+                <w:sz w:val="20"/>
+              </w:rPr>
+            </w:pPr>
+          </w:p>
+        </w:tc>
+      </w:tr>
+      <w:tr>
+        <w:tc>
+          <w:tcPr>
+            <w:tcW w:w="4210" w:type="dxa"/>
+            <w:tcBorders>
+              <w:bottom w:val="nil"/>
+            </w:tcBorders>
+            <w:shd w:val="clear" w:color="auto" w:fill="F3F3F3"/>
+          </w:tcPr>
+          <w:p>
+            <w:pPr>
+              <w:rPr>
+                <w:rFonts w:ascii="Arial" w:hAnsi="Arial" w:cs="Arial"/>
+                <w:b/>
+                <w:bCs/>
+                <w:sz w:val="20"/>
+              </w:rPr>
+            </w:pPr>
+            <w:r>
+              <w:rPr>
+                <w:rFonts w:ascii="Arial" w:hAnsi="Arial" w:cs="Arial"/>
+                <w:b/>
+                <w:bCs/>
+                <w:sz w:val="20"/>
+              </w:rPr>
+              <w:t>Nombres y Apellidos:</w:t>
+            </w:r>
+          </w:p>
+        </w:tc>
+        <w:tc>
+          <w:tcPr>
+            <w:tcW w:w="4680" w:type="dxa"/>
+          </w:tcPr>
+          <w:p>
+            <w:pPr>
+              <w:rPr>
+                <w:rFonts w:ascii="Arial" w:hAnsi="Arial" w:cs="Arial"/>
+                <w:sz w:val="20"/>
+              </w:rPr>
+            </w:pPr>
+            <w:r>
+              <w:rPr>
+                <w:rFonts w:ascii="Arial" w:hAnsi="Arial" w:cs="Arial"/>
+                <w:sz w:val="20"/>
+              </w:rPr>
+              <w:t>Yulieth alejandra leon pienda</w:t>
+            </w:r>
+          </w:p>
+        </w:tc>
+      </w:tr>
+      <w:tr>
+        <w:tc>
+          <w:tcPr>
+            <w:tcW w:w="4210" w:type="dxa"/>
+            <w:tcBorders>
+              <w:top w:val="nil"/>
+              <w:bottom w:val="nil"/>
+            </w:tcBorders>
+            <w:shd w:val="clear" w:color="auto" w:fill="F3F3F3"/>
+          </w:tcPr>
+          <w:p>
+            <w:pPr>
+              <w:rPr>
+                <w:rFonts w:ascii="Arial" w:hAnsi="Arial" w:cs="Arial"/>
+                <w:b/>
+                <w:bCs/>
+                <w:sz w:val="20"/>
+              </w:rPr>
+            </w:pPr>
+            <w:r>
+              <w:rPr>
+                <w:rFonts w:ascii="Arial" w:hAnsi="Arial" w:cs="Arial"/>
+                <w:b/>
+                <w:bCs/>
+                <w:sz w:val="20"/>
+              </w:rPr>
+              <w:t>Identificación No.</w:t>
+            </w:r>
+          </w:p>
+        </w:tc>
+        <w:tc>
+          <w:tcPr>
+            <w:tcW w:w="4680" w:type="dxa"/>
+          </w:tcPr>
+          <w:p>
+            <w:pPr>
+              <w:rPr>
+                <w:rFonts w:ascii="Arial" w:hAnsi="Arial" w:cs="Arial"/>
+                <w:sz w:val="20"/>
+              </w:rPr>
+            </w:pPr>
+            <w:r>
+              <w:rPr>
+                <w:rFonts w:ascii="Arial" w:hAnsi="Arial" w:cs="Arial"/>
+                <w:sz w:val="20"/>
+              </w:rPr>
+              <w:t>1032</w:t>
+            </w:r>
+            <w:r>
+              <w:rPr>
+                <w:rFonts w:ascii="Arial" w:hAnsi="Arial" w:cs="Arial"/>
+                <w:sz w:val="20"/>
+              </w:rPr>
+              <w:t>503260</w:t>
+            </w:r>
+          </w:p>
+        </w:tc>
+      </w:tr>
+      <w:tr>
+        <w:tc>
+          <w:tcPr>
+            <w:tcW w:w="4210" w:type="dxa"/>
+            <w:tcBorders>
+              <w:top w:val="nil"/>
+              <w:bottom w:val="nil"/>
+            </w:tcBorders>
+            <w:shd w:val="clear" w:color="auto" w:fill="F3F3F3"/>
+          </w:tcPr>
+          <w:p>
+            <w:pPr>
+              <w:rPr>
+                <w:rFonts w:ascii="Arial" w:hAnsi="Arial" w:cs="Arial"/>
+                <w:b/>
+                <w:bCs/>
+                <w:sz w:val="20"/>
+              </w:rPr>
+            </w:pPr>
+            <w:r>
+              <w:rPr>
+                <w:rFonts w:ascii="Arial" w:hAnsi="Arial" w:cs="Arial"/>
+                <w:b/>
+                <w:bCs/>
+                <w:sz w:val="20"/>
+              </w:rPr>
+              <w:t>Fecha de Nacimiento</w:t>
+            </w:r>
+          </w:p>
+        </w:tc>
+        <w:tc>
+          <w:tcPr>
+            <w:tcW w:w="4680" w:type="dxa"/>
+          </w:tcPr>
+          <w:p>
+            <w:pPr>
+              <w:rPr>
+                <w:rFonts w:ascii="Arial" w:hAnsi="Arial" w:cs="Arial"/>
+                <w:sz w:val="20"/>
+              </w:rPr>
+            </w:pPr>
+            <w:r>
+              <w:rPr>
+                <w:rFonts w:ascii="Arial" w:hAnsi="Arial" w:cs="Arial"/>
+                <w:sz w:val="20"/>
+              </w:rPr>
+              <w:t>08 de marzo de 1999</w:t>
+            </w:r>
+          </w:p>
+        </w:tc>
+      </w:tr>
+      <w:tr>
+        <w:tc>
+          <w:tcPr>
+            <w:tcW w:w="4210" w:type="dxa"/>
+            <w:tcBorders>
+              <w:top w:val="nil"/>
+              <w:bottom w:val="nil"/>
+            </w:tcBorders>
+            <w:shd w:val="clear" w:color="auto" w:fill="F3F3F3"/>
+          </w:tcPr>
+          <w:p>
+            <w:pPr>
+              <w:rPr>
+                <w:rFonts w:ascii="Arial" w:hAnsi="Arial" w:cs="Arial"/>
+                <w:b/>
+                <w:bCs/>
+                <w:sz w:val="20"/>
+              </w:rPr>
+            </w:pPr>
+            <w:r>
+              <w:rPr>
+                <w:rFonts w:ascii="Arial" w:hAnsi="Arial" w:cs="Arial"/>
+                <w:b/>
+                <w:bCs/>
+                <w:sz w:val="20"/>
+              </w:rPr>
+              <w:t>Email:</w:t>
+            </w:r>
+          </w:p>
+        </w:tc>
+        <w:tc>
+          <w:tcPr>
+            <w:tcW w:w="4680" w:type="dxa"/>
+          </w:tcPr>
+          <w:p>
+            <w:pPr>
+              <w:rPr>
+                <w:rFonts w:ascii="Arial" w:hAnsi="Arial" w:cs="Arial"/>
+                <w:sz w:val="20"/>
+              </w:rPr>
+            </w:pPr>
+            <w:r>
+              <w:t>Yaleon062@misena.edu.co</w:t>
+            </w:r>
+          </w:p>
+        </w:tc>
+      </w:tr>
+      <w:tr>
+        <w:tc>
+          <w:tcPr>
+            <w:tcW w:w="4210" w:type="dxa"/>
+            <w:tcBorders>
+              <w:top w:val="nil"/>
+              <w:bottom w:val="nil"/>
+            </w:tcBorders>
+            <w:shd w:val="clear" w:color="auto" w:fill="F3F3F3"/>
+          </w:tcPr>
+          <w:p>
+            <w:pPr>
+              <w:rPr>
+                <w:rFonts w:ascii="Arial" w:hAnsi="Arial" w:cs="Arial"/>
+                <w:b/>
+                <w:bCs/>
+                <w:sz w:val="20"/>
+              </w:rPr>
+            </w:pPr>
+            <w:r>
+              <w:rPr>
+                <w:rFonts w:ascii="Arial" w:hAnsi="Arial" w:cs="Arial"/>
+                <w:b/>
+                <w:bCs/>
+                <w:sz w:val="20"/>
+              </w:rPr>
+              <w:t>Descripción del Cargo Actual:</w:t>
+            </w:r>
+          </w:p>
+        </w:tc>
+        <w:tc>
+          <w:tcPr>
+            <w:tcW w:w="4680" w:type="dxa"/>
+          </w:tcPr>
+          <w:p>
+            <w:pPr>
+              <w:rPr>
+                <w:rFonts w:ascii="Arial" w:hAnsi="Arial" w:cs="Arial"/>
+                <w:sz w:val="20"/>
+              </w:rPr>
+            </w:pPr>
+            <w:r>
+              <w:rPr>
+                <w:rFonts w:ascii="Arial" w:hAnsi="Arial" w:cs="Arial"/>
+                <w:sz w:val="20"/>
+              </w:rPr>
+              <w:t>Desarrollo y análisis de información del sistema SEGI</w:t>
+            </w:r>
+          </w:p>
+        </w:tc>
+      </w:tr>
+      <w:tr>
+        <w:tc>
+          <w:tcPr>
+            <w:tcW w:w="4210" w:type="dxa"/>
+            <w:tcBorders>
+              <w:top w:val="nil"/>
+              <w:bottom w:val="nil"/>
+            </w:tcBorders>
+            <w:shd w:val="clear" w:color="auto" w:fill="F3F3F3"/>
+          </w:tcPr>
+          <w:p>
+            <w:pPr>
+              <w:rPr>
+                <w:rFonts w:ascii="Arial" w:hAnsi="Arial" w:cs="Arial"/>
+                <w:b/>
+                <w:bCs/>
+                <w:sz w:val="20"/>
+              </w:rPr>
+            </w:pPr>
+            <w:r>
+              <w:rPr>
+                <w:rFonts w:ascii="Arial" w:hAnsi="Arial" w:cs="Arial"/>
+                <w:b/>
+                <w:bCs/>
+                <w:sz w:val="20"/>
+              </w:rPr>
+              <w:t>Estudios Realizados:</w:t>
+            </w:r>
+          </w:p>
+        </w:tc>
+        <w:tc>
+          <w:tcPr>
+            <w:tcW w:w="4680" w:type="dxa"/>
+          </w:tcPr>
+          <w:p>
+            <w:pPr>
+              <w:rPr>
+                <w:rFonts w:ascii="Arial" w:hAnsi="Arial" w:cs="Arial"/>
+                <w:sz w:val="20"/>
+              </w:rPr>
+            </w:pPr>
+            <w:r>
+              <w:t>Tecnólogo en análisis y desarrollo de sistemas de información (adsi)</w:t>
+            </w:r>
+          </w:p>
+        </w:tc>
+      </w:tr>
+      <w:tr>
+        <w:tc>
+          <w:tcPr>
+            <w:tcW w:w="4210" w:type="dxa"/>
+            <w:tcBorders>
+              <w:top w:val="nil"/>
+              <w:bottom w:val="single" w:sz="6" w:space="0" w:color="000000"/>
+            </w:tcBorders>
+            <w:shd w:val="clear" w:color="auto" w:fill="F3F3F3"/>
+          </w:tcPr>
+          <w:p>
+            <w:pPr>
+              <w:rPr>
+                <w:rFonts w:ascii="Arial" w:hAnsi="Arial" w:cs="Arial"/>
+                <w:b/>
+                <w:bCs/>
+                <w:sz w:val="20"/>
+              </w:rPr>
+            </w:pPr>
+            <w:r>
+              <w:rPr>
+                <w:rFonts w:ascii="Arial" w:hAnsi="Arial" w:cs="Arial"/>
+                <w:b/>
+                <w:bCs/>
+                <w:sz w:val="20"/>
+              </w:rPr>
+              <w:t>Perfil Profesional:</w:t>
+            </w:r>
+          </w:p>
+        </w:tc>
+        <w:tc>
+          <w:tcPr>
+            <w:tcW w:w="4680" w:type="dxa"/>
+            <w:tcBorders>
+              <w:bottom w:val="single" w:sz="6" w:space="0" w:color="000000"/>
+            </w:tcBorders>
+          </w:tcPr>
+          <w:p>
+            <w:pPr>
+              <w:rPr>
+                <w:rFonts w:ascii="Arial" w:hAnsi="Arial" w:cs="Arial"/>
+                <w:sz w:val="20"/>
+              </w:rPr>
+            </w:pPr>
+          </w:p>
+        </w:tc>
+      </w:tr>
+    </w:tbl>
+    <w:p/>
+    <w:p/>
     <w:p>
       <w:pPr>
         <w:pStyle w:val="Ttulo1"/>
+        <w:numPr>
+          <w:ilvl w:val="0"/>
+          <w:numId w:val="0"/>
+        </w:numPr>
+        <w:ind w:left="432" w:hanging="432"/>
         <w:rPr>
           <w:i w:val="0"/>
           <w:iCs w:val="0"/>
           <w:sz w:val="28"/>
         </w:rPr>
       </w:pPr>
-      <w:bookmarkStart w:id="24" w:name="_Toc67051788"/>
-      <w:bookmarkStart w:id="25" w:name="_Toc413857961"/>
+    </w:p>
+    <w:p>
+      <w:pPr>
+        <w:pStyle w:val="Ttulo1"/>
+        <w:rPr>
+          <w:i w:val="0"/>
+          <w:iCs w:val="0"/>
+          <w:sz w:val="28"/>
+        </w:rPr>
+      </w:pPr>
       <w:r>
         <w:rPr>
           <w:i w:val="0"/>
@@ -11324,7 +12809,6 @@
           <w:sz w:val="20"/>
           <w:lang w:val="es-CO"/>
         </w:rPr>
-        <w:lastRenderedPageBreak/>
         <w:t xml:space="preserve">[# REF]. &lt;Apellidos, Nombre autor 1&gt;&lt;Apellidos, Nombre autor 2&gt;. </w:t>
       </w:r>
       <w:r>

</xml_diff>